<commit_message>
Modifiche al class diagram
</commit_message>
<xml_diff>
--- a/Schema logico.docx
+++ b/Schema logico.docx
@@ -25,12 +25,21 @@
           <w:szCs w:val="28"/>
         </w:rPr>
       </w:pPr>
-      <w:r>
-        <w:rPr>
-          <w:sz w:val="28"/>
-          <w:szCs w:val="28"/>
-        </w:rPr>
-        <w:t xml:space="preserve">Studente(Matricola(PK), Email, </w:t>
+      <w:proofErr w:type="gramStart"/>
+      <w:r>
+        <w:rPr>
+          <w:sz w:val="28"/>
+          <w:szCs w:val="28"/>
+        </w:rPr>
+        <w:t>Studente(Matricola(</w:t>
+      </w:r>
+      <w:proofErr w:type="gramEnd"/>
+      <w:r>
+        <w:rPr>
+          <w:sz w:val="28"/>
+          <w:szCs w:val="28"/>
+        </w:rPr>
+        <w:t xml:space="preserve">PK), </w:t>
       </w:r>
       <w:r>
         <w:rPr>
@@ -38,6 +47,22 @@
           <w:szCs w:val="28"/>
         </w:rPr>
         <w:t xml:space="preserve">Username, </w:t>
+      </w:r>
+      <w:proofErr w:type="gramStart"/>
+      <w:r>
+        <w:rPr>
+          <w:sz w:val="28"/>
+          <w:szCs w:val="28"/>
+        </w:rPr>
+        <w:t>Email</w:t>
+      </w:r>
+      <w:proofErr w:type="gramEnd"/>
+      <w:r>
+        <w:rPr>
+          <w:sz w:val="28"/>
+          <w:szCs w:val="28"/>
+        </w:rPr>
+        <w:t xml:space="preserve">, </w:t>
       </w:r>
       <w:r>
         <w:rPr>
@@ -73,7 +98,80 @@
           <w:sz w:val="28"/>
           <w:szCs w:val="28"/>
         </w:rPr>
-        <w:t>Oggetto(idOggetto(PK), ImmagineOggetto, NomeOggetto, Categoria, Descrizione, idStudente(FK))</w:t>
+        <w:t>Oggetto(</w:t>
+      </w:r>
+      <w:proofErr w:type="spellStart"/>
+      <w:proofErr w:type="gramStart"/>
+      <w:r>
+        <w:rPr>
+          <w:sz w:val="28"/>
+          <w:szCs w:val="28"/>
+        </w:rPr>
+        <w:t>idOggetto</w:t>
+      </w:r>
+      <w:proofErr w:type="spellEnd"/>
+      <w:r>
+        <w:rPr>
+          <w:sz w:val="28"/>
+          <w:szCs w:val="28"/>
+        </w:rPr>
+        <w:t>(</w:t>
+      </w:r>
+      <w:proofErr w:type="gramEnd"/>
+      <w:r>
+        <w:rPr>
+          <w:sz w:val="28"/>
+          <w:szCs w:val="28"/>
+        </w:rPr>
+        <w:t xml:space="preserve">PK), Descrizione, </w:t>
+      </w:r>
+      <w:proofErr w:type="spellStart"/>
+      <w:proofErr w:type="gramStart"/>
+      <w:r>
+        <w:rPr>
+          <w:sz w:val="28"/>
+          <w:szCs w:val="28"/>
+        </w:rPr>
+        <w:t>NomeCategoria</w:t>
+      </w:r>
+      <w:proofErr w:type="spellEnd"/>
+      <w:r>
+        <w:rPr>
+          <w:sz w:val="28"/>
+          <w:szCs w:val="28"/>
+        </w:rPr>
+        <w:t>(</w:t>
+      </w:r>
+      <w:proofErr w:type="gramEnd"/>
+      <w:r>
+        <w:rPr>
+          <w:sz w:val="28"/>
+          <w:szCs w:val="28"/>
+        </w:rPr>
+        <w:t xml:space="preserve">FK), </w:t>
+      </w:r>
+      <w:proofErr w:type="gramStart"/>
+      <w:r>
+        <w:rPr>
+          <w:sz w:val="28"/>
+          <w:szCs w:val="28"/>
+        </w:rPr>
+        <w:t>Matricola</w:t>
+      </w:r>
+      <w:r>
+        <w:rPr>
+          <w:sz w:val="28"/>
+          <w:szCs w:val="28"/>
+        </w:rPr>
+        <w:t>(</w:t>
+      </w:r>
+      <w:proofErr w:type="gramEnd"/>
+      <w:r>
+        <w:rPr>
+          <w:sz w:val="28"/>
+          <w:szCs w:val="28"/>
+        </w:rPr>
+        <w:t>FK))</w:t>
       </w:r>
     </w:p>
     <w:p>
@@ -83,12 +181,37 @@
           <w:szCs w:val="28"/>
         </w:rPr>
       </w:pPr>
-      <w:r>
-        <w:rPr>
-          <w:sz w:val="28"/>
-          <w:szCs w:val="28"/>
-        </w:rPr>
-        <w:t>Annuncio(idAnnuncio(PK), TitoloAnnuncio, StatoAnnuncio, FasciaOrariaInizio, FasciaOrariaFine, Prezzo, Tipologia, DescrizioneAnnuncio, idStudente(FK), idOggetto(FK), idSede(FK))</w:t>
+      <w:proofErr w:type="gramStart"/>
+      <w:r>
+        <w:rPr>
+          <w:sz w:val="28"/>
+          <w:szCs w:val="28"/>
+        </w:rPr>
+        <w:t>Categoria(</w:t>
+      </w:r>
+      <w:proofErr w:type="spellStart"/>
+      <w:r>
+        <w:rPr>
+          <w:sz w:val="28"/>
+          <w:szCs w:val="28"/>
+        </w:rPr>
+        <w:t>NomeCategoria</w:t>
+      </w:r>
+      <w:proofErr w:type="spellEnd"/>
+      <w:r>
+        <w:rPr>
+          <w:sz w:val="28"/>
+          <w:szCs w:val="28"/>
+        </w:rPr>
+        <w:t>(</w:t>
+      </w:r>
+      <w:proofErr w:type="gramEnd"/>
+      <w:r>
+        <w:rPr>
+          <w:sz w:val="28"/>
+          <w:szCs w:val="28"/>
+        </w:rPr>
+        <w:t>PK))</w:t>
       </w:r>
     </w:p>
     <w:p>
@@ -103,7 +226,183 @@
           <w:sz w:val="28"/>
           <w:szCs w:val="28"/>
         </w:rPr>
-        <w:t>Sede(idSede(PK), Ptop, Descrizione, CAP, Civico)</w:t>
+        <w:t>Annuncio(</w:t>
+      </w:r>
+      <w:proofErr w:type="spellStart"/>
+      <w:proofErr w:type="gramStart"/>
+      <w:r>
+        <w:rPr>
+          <w:sz w:val="28"/>
+          <w:szCs w:val="28"/>
+        </w:rPr>
+        <w:t>idAnnuncio</w:t>
+      </w:r>
+      <w:proofErr w:type="spellEnd"/>
+      <w:r>
+        <w:rPr>
+          <w:sz w:val="28"/>
+          <w:szCs w:val="28"/>
+        </w:rPr>
+        <w:t>(</w:t>
+      </w:r>
+      <w:proofErr w:type="gramEnd"/>
+      <w:r>
+        <w:rPr>
+          <w:sz w:val="28"/>
+          <w:szCs w:val="28"/>
+        </w:rPr>
+        <w:t xml:space="preserve">PK), Titolo, </w:t>
+      </w:r>
+      <w:proofErr w:type="spellStart"/>
+      <w:r>
+        <w:rPr>
+          <w:sz w:val="28"/>
+          <w:szCs w:val="28"/>
+        </w:rPr>
+        <w:t>StatoAnnuncio</w:t>
+      </w:r>
+      <w:proofErr w:type="spellEnd"/>
+      <w:r>
+        <w:rPr>
+          <w:sz w:val="28"/>
+          <w:szCs w:val="28"/>
+        </w:rPr>
+        <w:t xml:space="preserve">, </w:t>
+      </w:r>
+      <w:proofErr w:type="spellStart"/>
+      <w:r>
+        <w:rPr>
+          <w:sz w:val="28"/>
+          <w:szCs w:val="28"/>
+        </w:rPr>
+        <w:t>FasciaOrariaInizio</w:t>
+      </w:r>
+      <w:proofErr w:type="spellEnd"/>
+      <w:r>
+        <w:rPr>
+          <w:sz w:val="28"/>
+          <w:szCs w:val="28"/>
+        </w:rPr>
+        <w:t xml:space="preserve">, </w:t>
+      </w:r>
+      <w:proofErr w:type="spellStart"/>
+      <w:r>
+        <w:rPr>
+          <w:sz w:val="28"/>
+          <w:szCs w:val="28"/>
+        </w:rPr>
+        <w:t>FasciaOrariaFine</w:t>
+      </w:r>
+      <w:proofErr w:type="spellEnd"/>
+      <w:r>
+        <w:rPr>
+          <w:sz w:val="28"/>
+          <w:szCs w:val="28"/>
+        </w:rPr>
+        <w:t xml:space="preserve">, </w:t>
+      </w:r>
+      <w:r>
+        <w:rPr>
+          <w:sz w:val="28"/>
+          <w:szCs w:val="28"/>
+        </w:rPr>
+        <w:t xml:space="preserve">Descrizione, </w:t>
+      </w:r>
+      <w:r>
+        <w:rPr>
+          <w:sz w:val="28"/>
+          <w:szCs w:val="28"/>
+        </w:rPr>
+        <w:t xml:space="preserve">Prezzo, Tipologia, </w:t>
+      </w:r>
+      <w:proofErr w:type="spellStart"/>
+      <w:r>
+        <w:rPr>
+          <w:sz w:val="28"/>
+          <w:szCs w:val="28"/>
+        </w:rPr>
+        <w:t>DataPubblicazione</w:t>
+      </w:r>
+      <w:proofErr w:type="spellEnd"/>
+      <w:r>
+        <w:rPr>
+          <w:sz w:val="28"/>
+          <w:szCs w:val="28"/>
+        </w:rPr>
+        <w:t xml:space="preserve">, </w:t>
+      </w:r>
+      <w:proofErr w:type="gramStart"/>
+      <w:r>
+        <w:rPr>
+          <w:sz w:val="28"/>
+          <w:szCs w:val="28"/>
+        </w:rPr>
+        <w:t>Matricola</w:t>
+      </w:r>
+      <w:r>
+        <w:rPr>
+          <w:sz w:val="28"/>
+          <w:szCs w:val="28"/>
+        </w:rPr>
+        <w:t>(</w:t>
+      </w:r>
+      <w:proofErr w:type="gramEnd"/>
+      <w:r>
+        <w:rPr>
+          <w:sz w:val="28"/>
+          <w:szCs w:val="28"/>
+        </w:rPr>
+        <w:t xml:space="preserve">FK), </w:t>
+      </w:r>
+      <w:proofErr w:type="spellStart"/>
+      <w:proofErr w:type="gramStart"/>
+      <w:r>
+        <w:rPr>
+          <w:sz w:val="28"/>
+          <w:szCs w:val="28"/>
+        </w:rPr>
+        <w:t>idOggetto</w:t>
+      </w:r>
+      <w:proofErr w:type="spellEnd"/>
+      <w:r>
+        <w:rPr>
+          <w:sz w:val="28"/>
+          <w:szCs w:val="28"/>
+        </w:rPr>
+        <w:t>(</w:t>
+      </w:r>
+      <w:proofErr w:type="gramEnd"/>
+      <w:r>
+        <w:rPr>
+          <w:sz w:val="28"/>
+          <w:szCs w:val="28"/>
+        </w:rPr>
+        <w:t xml:space="preserve">FK), </w:t>
+      </w:r>
+      <w:proofErr w:type="spellStart"/>
+      <w:proofErr w:type="gramStart"/>
+      <w:r>
+        <w:rPr>
+          <w:sz w:val="28"/>
+          <w:szCs w:val="28"/>
+        </w:rPr>
+        <w:t>idSede</w:t>
+      </w:r>
+      <w:proofErr w:type="spellEnd"/>
+      <w:r>
+        <w:rPr>
+          <w:sz w:val="28"/>
+          <w:szCs w:val="28"/>
+        </w:rPr>
+        <w:t>(</w:t>
+      </w:r>
+      <w:proofErr w:type="gramEnd"/>
+      <w:r>
+        <w:rPr>
+          <w:sz w:val="28"/>
+          <w:szCs w:val="28"/>
+        </w:rPr>
+        <w:t>FK))</w:t>
       </w:r>
     </w:p>
     <w:p>
@@ -118,7 +417,69 @@
           <w:sz w:val="28"/>
           <w:szCs w:val="28"/>
         </w:rPr>
-        <w:t>Offerta(idOfferta(PK), StatoOfferta, PrezzoOfferto, Tipologia, idStudente(FK), idAnnuncio(FK))</w:t>
+        <w:t>Sede(</w:t>
+      </w:r>
+      <w:proofErr w:type="spellStart"/>
+      <w:proofErr w:type="gramStart"/>
+      <w:r>
+        <w:rPr>
+          <w:sz w:val="28"/>
+          <w:szCs w:val="28"/>
+        </w:rPr>
+        <w:t>idSede</w:t>
+      </w:r>
+      <w:proofErr w:type="spellEnd"/>
+      <w:r>
+        <w:rPr>
+          <w:sz w:val="28"/>
+          <w:szCs w:val="28"/>
+        </w:rPr>
+        <w:t>(</w:t>
+      </w:r>
+      <w:proofErr w:type="gramEnd"/>
+      <w:r>
+        <w:rPr>
+          <w:sz w:val="28"/>
+          <w:szCs w:val="28"/>
+        </w:rPr>
+        <w:t xml:space="preserve">PK), </w:t>
+      </w:r>
+      <w:proofErr w:type="spellStart"/>
+      <w:r>
+        <w:rPr>
+          <w:sz w:val="28"/>
+          <w:szCs w:val="28"/>
+        </w:rPr>
+        <w:t>Ptop</w:t>
+      </w:r>
+      <w:proofErr w:type="spellEnd"/>
+      <w:r>
+        <w:rPr>
+          <w:sz w:val="28"/>
+          <w:szCs w:val="28"/>
+        </w:rPr>
+        <w:t xml:space="preserve">, Descrizione, </w:t>
+      </w:r>
+      <w:r>
+        <w:rPr>
+          <w:sz w:val="28"/>
+          <w:szCs w:val="28"/>
+        </w:rPr>
+        <w:t>Civico</w:t>
+      </w:r>
+      <w:r>
+        <w:rPr>
+          <w:sz w:val="28"/>
+          <w:szCs w:val="28"/>
+        </w:rPr>
+        <w:t xml:space="preserve">, </w:t>
+      </w:r>
+      <w:r>
+        <w:rPr>
+          <w:sz w:val="28"/>
+          <w:szCs w:val="28"/>
+        </w:rPr>
+        <w:t>CAP)</w:t>
       </w:r>
     </w:p>
     <w:p>
@@ -133,7 +494,251 @@
           <w:sz w:val="28"/>
           <w:szCs w:val="28"/>
         </w:rPr>
-        <w:t>OggettoOfferto(IDOfferta(FK), IDOggetto(FK))</w:t>
+        <w:t>Offerta(</w:t>
+      </w:r>
+      <w:proofErr w:type="spellStart"/>
+      <w:proofErr w:type="gramStart"/>
+      <w:r>
+        <w:rPr>
+          <w:sz w:val="28"/>
+          <w:szCs w:val="28"/>
+        </w:rPr>
+        <w:t>idOfferta</w:t>
+      </w:r>
+      <w:proofErr w:type="spellEnd"/>
+      <w:r>
+        <w:rPr>
+          <w:sz w:val="28"/>
+          <w:szCs w:val="28"/>
+        </w:rPr>
+        <w:t>(</w:t>
+      </w:r>
+      <w:proofErr w:type="gramEnd"/>
+      <w:r>
+        <w:rPr>
+          <w:sz w:val="28"/>
+          <w:szCs w:val="28"/>
+        </w:rPr>
+        <w:t xml:space="preserve">PK), </w:t>
+      </w:r>
+      <w:proofErr w:type="spellStart"/>
+      <w:r>
+        <w:rPr>
+          <w:sz w:val="28"/>
+          <w:szCs w:val="28"/>
+        </w:rPr>
+        <w:t>StatoOfferta</w:t>
+      </w:r>
+      <w:proofErr w:type="spellEnd"/>
+      <w:r>
+        <w:rPr>
+          <w:sz w:val="28"/>
+          <w:szCs w:val="28"/>
+        </w:rPr>
+        <w:t xml:space="preserve">, </w:t>
+      </w:r>
+      <w:proofErr w:type="spellStart"/>
+      <w:r>
+        <w:rPr>
+          <w:sz w:val="28"/>
+          <w:szCs w:val="28"/>
+        </w:rPr>
+        <w:t>PrezzoOffert</w:t>
+      </w:r>
+      <w:r>
+        <w:rPr>
+          <w:sz w:val="28"/>
+          <w:szCs w:val="28"/>
+        </w:rPr>
+        <w:t>a</w:t>
+      </w:r>
+      <w:proofErr w:type="spellEnd"/>
+      <w:r>
+        <w:rPr>
+          <w:sz w:val="28"/>
+          <w:szCs w:val="28"/>
+        </w:rPr>
+        <w:t xml:space="preserve">, </w:t>
+      </w:r>
+      <w:r>
+        <w:rPr>
+          <w:sz w:val="28"/>
+          <w:szCs w:val="28"/>
+        </w:rPr>
+        <w:t xml:space="preserve">Motivazione, </w:t>
+      </w:r>
+      <w:r>
+        <w:rPr>
+          <w:sz w:val="28"/>
+          <w:szCs w:val="28"/>
+        </w:rPr>
+        <w:t xml:space="preserve">Tipologia, </w:t>
+      </w:r>
+      <w:proofErr w:type="spellStart"/>
+      <w:r>
+        <w:rPr>
+          <w:sz w:val="28"/>
+          <w:szCs w:val="28"/>
+        </w:rPr>
+        <w:t>DataInvio</w:t>
+      </w:r>
+      <w:proofErr w:type="spellEnd"/>
+      <w:r>
+        <w:rPr>
+          <w:sz w:val="28"/>
+          <w:szCs w:val="28"/>
+        </w:rPr>
+        <w:t xml:space="preserve">, </w:t>
+      </w:r>
+      <w:proofErr w:type="gramStart"/>
+      <w:r>
+        <w:rPr>
+          <w:sz w:val="28"/>
+          <w:szCs w:val="28"/>
+        </w:rPr>
+        <w:t>Matricola</w:t>
+      </w:r>
+      <w:r>
+        <w:rPr>
+          <w:sz w:val="28"/>
+          <w:szCs w:val="28"/>
+        </w:rPr>
+        <w:t>(</w:t>
+      </w:r>
+      <w:proofErr w:type="gramEnd"/>
+      <w:r>
+        <w:rPr>
+          <w:sz w:val="28"/>
+          <w:szCs w:val="28"/>
+        </w:rPr>
+        <w:t xml:space="preserve">FK), </w:t>
+      </w:r>
+      <w:proofErr w:type="spellStart"/>
+      <w:proofErr w:type="gramStart"/>
+      <w:r>
+        <w:rPr>
+          <w:sz w:val="28"/>
+          <w:szCs w:val="28"/>
+        </w:rPr>
+        <w:t>idAnnuncio</w:t>
+      </w:r>
+      <w:proofErr w:type="spellEnd"/>
+      <w:r>
+        <w:rPr>
+          <w:sz w:val="28"/>
+          <w:szCs w:val="28"/>
+        </w:rPr>
+        <w:t>(</w:t>
+      </w:r>
+      <w:proofErr w:type="gramEnd"/>
+      <w:r>
+        <w:rPr>
+          <w:sz w:val="28"/>
+          <w:szCs w:val="28"/>
+        </w:rPr>
+        <w:t>FK))</w:t>
+      </w:r>
+    </w:p>
+    <w:p>
+      <w:pPr>
+        <w:rPr>
+          <w:sz w:val="28"/>
+          <w:szCs w:val="28"/>
+        </w:rPr>
+      </w:pPr>
+      <w:proofErr w:type="spellStart"/>
+      <w:proofErr w:type="gramStart"/>
+      <w:r>
+        <w:rPr>
+          <w:sz w:val="28"/>
+          <w:szCs w:val="28"/>
+        </w:rPr>
+        <w:t>OggettoOfferto</w:t>
+      </w:r>
+      <w:proofErr w:type="spellEnd"/>
+      <w:r>
+        <w:rPr>
+          <w:sz w:val="28"/>
+          <w:szCs w:val="28"/>
+        </w:rPr>
+        <w:t>(</w:t>
+      </w:r>
+      <w:proofErr w:type="spellStart"/>
+      <w:r>
+        <w:rPr>
+          <w:sz w:val="28"/>
+          <w:szCs w:val="28"/>
+        </w:rPr>
+        <w:t>I</w:t>
+      </w:r>
+      <w:r>
+        <w:rPr>
+          <w:sz w:val="28"/>
+          <w:szCs w:val="28"/>
+        </w:rPr>
+        <w:t>d</w:t>
+      </w:r>
+      <w:r>
+        <w:rPr>
+          <w:sz w:val="28"/>
+          <w:szCs w:val="28"/>
+        </w:rPr>
+        <w:t>Offerta</w:t>
+      </w:r>
+      <w:proofErr w:type="spellEnd"/>
+      <w:r>
+        <w:rPr>
+          <w:sz w:val="28"/>
+          <w:szCs w:val="28"/>
+        </w:rPr>
+        <w:t>(</w:t>
+      </w:r>
+      <w:proofErr w:type="gramEnd"/>
+      <w:r>
+        <w:rPr>
+          <w:sz w:val="28"/>
+          <w:szCs w:val="28"/>
+        </w:rPr>
+        <w:t xml:space="preserve">FK), </w:t>
+      </w:r>
+      <w:proofErr w:type="spellStart"/>
+      <w:proofErr w:type="gramStart"/>
+      <w:r>
+        <w:rPr>
+          <w:sz w:val="28"/>
+          <w:szCs w:val="28"/>
+        </w:rPr>
+        <w:t>I</w:t>
+      </w:r>
+      <w:r>
+        <w:rPr>
+          <w:sz w:val="28"/>
+          <w:szCs w:val="28"/>
+        </w:rPr>
+        <w:t>d</w:t>
+      </w:r>
+      <w:r>
+        <w:rPr>
+          <w:sz w:val="28"/>
+          <w:szCs w:val="28"/>
+        </w:rPr>
+        <w:t>Oggetto</w:t>
+      </w:r>
+      <w:proofErr w:type="spellEnd"/>
+      <w:r>
+        <w:rPr>
+          <w:sz w:val="28"/>
+          <w:szCs w:val="28"/>
+        </w:rPr>
+        <w:t>(</w:t>
+      </w:r>
+      <w:proofErr w:type="gramEnd"/>
+      <w:r>
+        <w:rPr>
+          <w:sz w:val="28"/>
+          <w:szCs w:val="28"/>
+        </w:rPr>
+        <w:t>FK))</w:t>
       </w:r>
     </w:p>
     <w:sectPr>

</xml_diff>